<commit_message>
Presentations on Call #3 and #4. Minor changes to Working Definition? Addition of list of canonical queries to ILDB
</commit_message>
<xml_diff>
--- a/Documents/ClinGen ILDB - Working Definition.docx
+++ b/Documents/ClinGen ILDB - Working Definition.docx
@@ -613,10 +613,7 @@
       </w:pPr>
       <w:r>
         <w:lastRenderedPageBreak/>
-        <w:t>T</w:t>
-      </w:r>
-      <w:r>
-        <w:t xml:space="preserve">he immediate focus of the pilot ILDB project will be to support various ClinGen disease-domain working groups in their respective variant interpretation and curation efforts. In this regard, the ILDB will provide a superior alternative to </w:t>
+        <w:t xml:space="preserve">The immediate focus of the pilot ILDB project will be to support various ClinGen disease-domain working groups in their respective variant interpretation and curation efforts. In this regard, the ILDB will provide a superior alternative to </w:t>
       </w:r>
       <w:r>
         <w:rPr>
@@ -625,7 +622,13 @@
         <w:t>ad-hoc</w:t>
       </w:r>
       <w:r>
-        <w:t xml:space="preserve"> solutions that are in use today, whereby collaborative research around genomic interpretation is mostly done using simple worksheets. In current practice, investigators often manually “scrub” case-level clinical data using rough intuition-based guidelines to protect their patients’ identities. Such data is then shared between peers, often via email, in the interest of discovering relevant patient commonalities or to bolster evidence for/against a VUS’s pathogenicity. The ILDB will provide a more unified, robust and safe solution to replace these practices. </w:t>
+        <w:t xml:space="preserve"> solutions that are in use today, whereby collaborative research around genomic interpretation is mostly done using simple worksheets. In current practice, investigators often manually “scrub” case-level clinical data using rough intuition-based guidelines to protect their patients’ identities. Such data is then shared between peers, often via email, in the interest of discovering relevant patient commonalities or to bolster evidence for/against a VUS’s pathogenicity. The ILDB will provide a more unified, robust and </w:t>
+      </w:r>
+      <w:r>
+        <w:t>secure</w:t>
+      </w:r>
+      <w:r>
+        <w:t xml:space="preserve"> solution to replace these practices. </w:t>
       </w:r>
     </w:p>
     <w:p>
@@ -701,28 +704,10 @@
         <w:t xml:space="preserve">making large sets of clinical data available to the </w:t>
       </w:r>
       <w:r>
-        <w:t xml:space="preserve">variant curation and interpretation </w:t>
-      </w:r>
-      <w:r>
-        <w:t xml:space="preserve">community </w:t>
-      </w:r>
-      <w:r>
-        <w:t>in</w:t>
-      </w:r>
-      <w:r>
-        <w:t xml:space="preserve"> a safe, secure and </w:t>
-      </w:r>
-      <w:r>
-        <w:t>robust</w:t>
-      </w:r>
-      <w:r>
-        <w:t xml:space="preserve"> </w:t>
-      </w:r>
-      <w:r>
-        <w:t>manner</w:t>
-      </w:r>
-      <w:r>
-        <w:t xml:space="preserve">, the ILDB </w:t>
+        <w:t>variant curation and interpretation</w:t>
+      </w:r>
+      <w:r>
+        <w:t xml:space="preserve">, this resource </w:t>
       </w:r>
       <w:r>
         <w:t xml:space="preserve">will </w:t>
@@ -740,13 +725,22 @@
         <w:t xml:space="preserve"> </w:t>
       </w:r>
       <w:r>
-        <w:t xml:space="preserve">domain-specific </w:t>
+        <w:t>domain-</w:t>
+      </w:r>
+      <w:r>
+        <w:t xml:space="preserve"> </w:t>
       </w:r>
       <w:r>
         <w:t>workgroup</w:t>
       </w:r>
       <w:r>
-        <w:t xml:space="preserve"> to process </w:t>
+        <w:t xml:space="preserve"> to</w:t>
+      </w:r>
+      <w:r>
+        <w:t xml:space="preserve"> rapidly</w:t>
+      </w:r>
+      <w:r>
+        <w:t xml:space="preserve"> process </w:t>
       </w:r>
       <w:r>
         <w:t>a</w:t>
@@ -888,10 +882,7 @@
         <w:jc w:val="both"/>
       </w:pPr>
       <w:r>
-        <w:t>C</w:t>
-      </w:r>
-      <w:r>
-        <w:t>onsent st</w:t>
+        <w:t>Consent st</w:t>
       </w:r>
       <w:r>
         <w:t>andards</w:t>
@@ -952,13 +943,7 @@
         <w:jc w:val="both"/>
       </w:pPr>
       <w:r>
-        <w:t>Q</w:t>
-      </w:r>
-      <w:r>
-        <w:t>uantitative and qualitativ</w:t>
-      </w:r>
-      <w:r>
-        <w:t>e privacy guarantee mechanisms</w:t>
+        <w:t>Quantitative and qualitative privacy guarantee mechanisms</w:t>
       </w:r>
     </w:p>
     <w:p>
@@ -971,10 +956,7 @@
         <w:jc w:val="both"/>
       </w:pPr>
       <w:r>
-        <w:t>D</w:t>
-      </w:r>
-      <w:r>
-        <w:t xml:space="preserve">ata usage guidelines, and lastly, </w:t>
+        <w:t xml:space="preserve">Data usage guidelines, and lastly, </w:t>
       </w:r>
     </w:p>
     <w:p>
@@ -987,13 +969,7 @@
         <w:jc w:val="both"/>
       </w:pPr>
       <w:r>
-        <w:t>R</w:t>
-      </w:r>
-      <w:r>
-        <w:t>egulatory standards and oversight measures for ClinGen curators</w:t>
-      </w:r>
-      <w:r>
-        <w:t xml:space="preserve"> </w:t>
+        <w:t xml:space="preserve">Regulatory standards and oversight measures for ClinGen curators </w:t>
       </w:r>
     </w:p>
     <w:p>
@@ -1007,121 +983,121 @@
       </w:pPr>
       <w:r>
         <w:t>Logistical details and an action-plan for implementation will be described in a separate document.</w:t>
+      </w:r>
+    </w:p>
+    <w:p>
+      <w:pPr>
+        <w:jc w:val="both"/>
+      </w:pPr>
+    </w:p>
+    <w:p>
+      <w:pPr>
+        <w:jc w:val="both"/>
+      </w:pPr>
+      <w:r>
+        <w:t xml:space="preserve">The </w:t>
+      </w:r>
+      <w:r>
+        <w:t>ILDB is a</w:t>
+      </w:r>
+      <w:r>
+        <w:t xml:space="preserve"> </w:t>
+      </w:r>
+      <w:r>
+        <w:t>resource</w:t>
+      </w:r>
+      <w:r>
+        <w:t xml:space="preserve"> </w:t>
+      </w:r>
+      <w:r>
+        <w:t xml:space="preserve">that </w:t>
+      </w:r>
+      <w:r>
+        <w:t>has the potential to directly and positively impact patient care, in exchange for</w:t>
+      </w:r>
+      <w:r>
+        <w:t xml:space="preserve"> minimal to no additional loss</w:t>
+      </w:r>
+      <w:r>
+        <w:t xml:space="preserve"> </w:t>
+      </w:r>
+      <w:r>
+        <w:t>in</w:t>
+      </w:r>
+      <w:r>
+        <w:t xml:space="preserve"> patient privacy </w:t>
+      </w:r>
+      <w:r>
+        <w:t xml:space="preserve">and security </w:t>
+      </w:r>
+      <w:r>
+        <w:t>than those afforded by current practice. Through</w:t>
+      </w:r>
+      <w:r>
+        <w:t xml:space="preserve"> research and development of the mechanisms</w:t>
+      </w:r>
+      <w:r>
+        <w:t xml:space="preserve"> </w:t>
+      </w:r>
+      <w:r>
+        <w:t>enumerated</w:t>
+      </w:r>
+      <w:r>
+        <w:t xml:space="preserve"> above</w:t>
+      </w:r>
+      <w:r>
+        <w:t xml:space="preserve">, the ILDB </w:t>
+      </w:r>
+      <w:r>
+        <w:t>workgroup</w:t>
+      </w:r>
+      <w:r>
+        <w:t xml:space="preserve"> will provide a comprehensive solution through which appropriate</w:t>
+      </w:r>
+      <w:r>
+        <w:t xml:space="preserve"> individual-level</w:t>
+      </w:r>
+      <w:r>
+        <w:t xml:space="preserve"> </w:t>
+      </w:r>
+      <w:r>
+        <w:t>clinical</w:t>
+      </w:r>
+      <w:r>
+        <w:t xml:space="preserve"> data might be incorporated into </w:t>
+      </w:r>
+      <w:r>
+        <w:t xml:space="preserve">such </w:t>
+      </w:r>
+      <w:r>
+        <w:t>research.</w:t>
+      </w:r>
+      <w:r>
+        <w:t xml:space="preserve"> </w:t>
+      </w:r>
+      <w:r>
+        <w:t>Besides variant/gene interpretation, e</w:t>
+      </w:r>
+      <w:r>
+        <w:t xml:space="preserve">xtensions to other areas of medical </w:t>
+      </w:r>
+      <w:r>
+        <w:t xml:space="preserve">and genomic </w:t>
+      </w:r>
+      <w:r>
+        <w:t xml:space="preserve">research may </w:t>
+      </w:r>
+      <w:r>
+        <w:t xml:space="preserve">also </w:t>
+      </w:r>
+      <w:r>
+        <w:t>be charted out</w:t>
+      </w:r>
+      <w:r>
+        <w:t xml:space="preserve"> if resources permit</w:t>
       </w:r>
       <w:bookmarkStart w:id="0" w:name="_GoBack"/>
       <w:bookmarkEnd w:id="0"/>
-    </w:p>
-    <w:p>
-      <w:pPr>
-        <w:jc w:val="both"/>
-      </w:pPr>
-    </w:p>
-    <w:p>
-      <w:pPr>
-        <w:jc w:val="both"/>
-      </w:pPr>
-      <w:r>
-        <w:t xml:space="preserve">The </w:t>
-      </w:r>
-      <w:r>
-        <w:t>ILDB is a</w:t>
-      </w:r>
-      <w:r>
-        <w:t xml:space="preserve"> </w:t>
-      </w:r>
-      <w:r>
-        <w:t>resource</w:t>
-      </w:r>
-      <w:r>
-        <w:t xml:space="preserve"> </w:t>
-      </w:r>
-      <w:r>
-        <w:t xml:space="preserve">that </w:t>
-      </w:r>
-      <w:r>
-        <w:t>has the potential to directly and positively impact patient care, in exchange for</w:t>
-      </w:r>
-      <w:r>
-        <w:t xml:space="preserve"> minimal to no additional loss</w:t>
-      </w:r>
-      <w:r>
-        <w:t xml:space="preserve"> </w:t>
-      </w:r>
-      <w:r>
-        <w:t>in</w:t>
-      </w:r>
-      <w:r>
-        <w:t xml:space="preserve"> patient privacy </w:t>
-      </w:r>
-      <w:r>
-        <w:t xml:space="preserve">and security </w:t>
-      </w:r>
-      <w:r>
-        <w:t>than those afforded by current practice. Through</w:t>
-      </w:r>
-      <w:r>
-        <w:t xml:space="preserve"> research and development of the mechanisms</w:t>
-      </w:r>
-      <w:r>
-        <w:t xml:space="preserve"> </w:t>
-      </w:r>
-      <w:r>
-        <w:t>enumerated</w:t>
-      </w:r>
-      <w:r>
-        <w:t xml:space="preserve"> above</w:t>
-      </w:r>
-      <w:r>
-        <w:t xml:space="preserve">, the ILDB </w:t>
-      </w:r>
-      <w:r>
-        <w:t>workgroup</w:t>
-      </w:r>
-      <w:r>
-        <w:t xml:space="preserve"> will provide a comprehensive solution through which appropriate</w:t>
-      </w:r>
-      <w:r>
-        <w:t xml:space="preserve"> individual-level</w:t>
-      </w:r>
-      <w:r>
-        <w:t xml:space="preserve"> </w:t>
-      </w:r>
-      <w:r>
-        <w:t>clinical</w:t>
-      </w:r>
-      <w:r>
-        <w:t xml:space="preserve"> data might be incorporated into </w:t>
-      </w:r>
-      <w:r>
-        <w:t xml:space="preserve">such </w:t>
-      </w:r>
-      <w:r>
-        <w:t>research.</w:t>
-      </w:r>
-      <w:r>
-        <w:t xml:space="preserve"> </w:t>
-      </w:r>
-      <w:r>
-        <w:t>Besides variant/gene interpretation, e</w:t>
-      </w:r>
-      <w:r>
-        <w:t xml:space="preserve">xtensions to other areas of medical </w:t>
-      </w:r>
-      <w:r>
-        <w:t xml:space="preserve">and genomic </w:t>
-      </w:r>
-      <w:r>
-        <w:t xml:space="preserve">research may </w:t>
-      </w:r>
-      <w:r>
-        <w:t xml:space="preserve">also </w:t>
-      </w:r>
-      <w:r>
-        <w:t>be charted out</w:t>
-      </w:r>
-      <w:r>
-        <w:t>, but are of secondary importance</w:t>
-      </w:r>
       <w:r>
         <w:t>.</w:t>
       </w:r>

</xml_diff>